<commit_message>
DDL & DML COMMANDS
</commit_message>
<xml_diff>
--- a/Linux/vamsi_git commands.docx
+++ b/Linux/vamsi_git commands.docx
@@ -197,55 +197,6 @@
           <w:lang w:val="en-US"/>
         </w:rPr>
         <w:t>project.</w:t>
-      </w:r>
-    </w:p>
-    <w:p>
-      <w:pPr>
-        <w:rPr>
-          <w:sz w:val="28"/>
-          <w:szCs w:val="28"/>
-          <w:lang w:val="en-US"/>
-        </w:rPr>
-      </w:pPr>
-      <w:r>
-        <w:rPr>
-          <w:noProof/>
-        </w:rPr>
-        <w:drawing>
-          <wp:inline distT="0" distB="0" distL="0" distR="0" wp14:anchorId="2A70925E" wp14:editId="689BE101">
-            <wp:extent cx="5731510" cy="3223895"/>
-            <wp:effectExtent l="0" t="0" r="2540" b="0"/>
-            <wp:docPr id="289425117" name="Picture 1"/>
-            <wp:cNvGraphicFramePr>
-              <a:graphicFrameLocks xmlns:a="http://schemas.openxmlformats.org/drawingml/2006/main" noChangeAspect="1"/>
-            </wp:cNvGraphicFramePr>
-            <a:graphic xmlns:a="http://schemas.openxmlformats.org/drawingml/2006/main">
-              <a:graphicData uri="http://schemas.openxmlformats.org/drawingml/2006/picture">
-                <pic:pic xmlns:pic="http://schemas.openxmlformats.org/drawingml/2006/picture">
-                  <pic:nvPicPr>
-                    <pic:cNvPr id="289425117" name=""/>
-                    <pic:cNvPicPr/>
-                  </pic:nvPicPr>
-                  <pic:blipFill>
-                    <a:blip r:embed="rId4"/>
-                    <a:stretch>
-                      <a:fillRect/>
-                    </a:stretch>
-                  </pic:blipFill>
-                  <pic:spPr>
-                    <a:xfrm>
-                      <a:off x="0" y="0"/>
-                      <a:ext cx="5731510" cy="3223895"/>
-                    </a:xfrm>
-                    <a:prstGeom prst="rect">
-                      <a:avLst/>
-                    </a:prstGeom>
-                  </pic:spPr>
-                </pic:pic>
-              </a:graphicData>
-            </a:graphic>
-          </wp:inline>
-        </w:drawing>
       </w:r>
     </w:p>
     <w:p>
@@ -320,7 +271,7 @@
                     <pic:cNvPicPr/>
                   </pic:nvPicPr>
                   <pic:blipFill>
-                    <a:blip r:embed="rId5"/>
+                    <a:blip r:embed="rId4"/>
                     <a:stretch>
                       <a:fillRect/>
                     </a:stretch>
@@ -443,23 +394,59 @@
           <w:szCs w:val="28"/>
           <w:lang w:val="en-US"/>
         </w:rPr>
-        <w:t>local repository of  branches</w:t>
-      </w:r>
-      <w:r>
-        <w:rPr>
-          <w:sz w:val="28"/>
-          <w:szCs w:val="28"/>
-          <w:lang w:val="en-US"/>
-        </w:rPr>
-        <w:t xml:space="preserve">,basically it is used to save the </w:t>
-      </w:r>
-      <w:r>
-        <w:rPr>
-          <w:sz w:val="28"/>
-          <w:szCs w:val="28"/>
-          <w:lang w:val="en-US"/>
-        </w:rPr>
-        <w:t>changes amoung all the repositori</w:t>
+        <w:t xml:space="preserve">local repository of  </w:t>
+      </w:r>
+      <w:proofErr w:type="spellStart"/>
+      <w:r>
+        <w:rPr>
+          <w:sz w:val="28"/>
+          <w:szCs w:val="28"/>
+          <w:lang w:val="en-US"/>
+        </w:rPr>
+        <w:t>branches</w:t>
+      </w:r>
+      <w:r>
+        <w:rPr>
+          <w:sz w:val="28"/>
+          <w:szCs w:val="28"/>
+          <w:lang w:val="en-US"/>
+        </w:rPr>
+        <w:t>,basically</w:t>
+      </w:r>
+      <w:proofErr w:type="spellEnd"/>
+      <w:r>
+        <w:rPr>
+          <w:sz w:val="28"/>
+          <w:szCs w:val="28"/>
+          <w:lang w:val="en-US"/>
+        </w:rPr>
+        <w:t xml:space="preserve"> it is used to save the </w:t>
+      </w:r>
+      <w:r>
+        <w:rPr>
+          <w:sz w:val="28"/>
+          <w:szCs w:val="28"/>
+          <w:lang w:val="en-US"/>
+        </w:rPr>
+        <w:t xml:space="preserve">changes </w:t>
+      </w:r>
+      <w:proofErr w:type="spellStart"/>
+      <w:r>
+        <w:rPr>
+          <w:sz w:val="28"/>
+          <w:szCs w:val="28"/>
+          <w:lang w:val="en-US"/>
+        </w:rPr>
+        <w:t>amoung</w:t>
+      </w:r>
+      <w:proofErr w:type="spellEnd"/>
+      <w:r>
+        <w:rPr>
+          <w:sz w:val="28"/>
+          <w:szCs w:val="28"/>
+          <w:lang w:val="en-US"/>
+        </w:rPr>
+        <w:t xml:space="preserve"> all the repositori</w:t>
       </w:r>
       <w:r>
         <w:rPr>
@@ -534,50 +521,6 @@
           <w:lang w:val="en-US"/>
         </w:rPr>
       </w:pPr>
-      <w:r>
-        <w:rPr>
-          <w:noProof/>
-          <w:sz w:val="28"/>
-          <w:szCs w:val="28"/>
-          <w:lang w:val="en-US"/>
-        </w:rPr>
-        <w:lastRenderedPageBreak/>
-        <w:drawing>
-          <wp:inline distT="0" distB="0" distL="0" distR="0" wp14:anchorId="7BCBE450" wp14:editId="1FD870FC">
-            <wp:extent cx="5731510" cy="1868170"/>
-            <wp:effectExtent l="0" t="0" r="2540" b="0"/>
-            <wp:docPr id="1415342082" name="Picture 1"/>
-            <wp:cNvGraphicFramePr>
-              <a:graphicFrameLocks xmlns:a="http://schemas.openxmlformats.org/drawingml/2006/main" noChangeAspect="1"/>
-            </wp:cNvGraphicFramePr>
-            <a:graphic xmlns:a="http://schemas.openxmlformats.org/drawingml/2006/main">
-              <a:graphicData uri="http://schemas.openxmlformats.org/drawingml/2006/picture">
-                <pic:pic xmlns:pic="http://schemas.openxmlformats.org/drawingml/2006/picture">
-                  <pic:nvPicPr>
-                    <pic:cNvPr id="1415342082" name=""/>
-                    <pic:cNvPicPr/>
-                  </pic:nvPicPr>
-                  <pic:blipFill>
-                    <a:blip r:embed="rId6"/>
-                    <a:stretch>
-                      <a:fillRect/>
-                    </a:stretch>
-                  </pic:blipFill>
-                  <pic:spPr>
-                    <a:xfrm>
-                      <a:off x="0" y="0"/>
-                      <a:ext cx="5731510" cy="1868170"/>
-                    </a:xfrm>
-                    <a:prstGeom prst="rect">
-                      <a:avLst/>
-                    </a:prstGeom>
-                  </pic:spPr>
-                </pic:pic>
-              </a:graphicData>
-            </a:graphic>
-          </wp:inline>
-        </w:drawing>
-      </w:r>
     </w:p>
     <w:p>
       <w:pPr>
@@ -764,48 +707,6 @@
           <w:lang w:val="en-US"/>
         </w:rPr>
       </w:pPr>
-      <w:r>
-        <w:rPr>
-          <w:sz w:val="28"/>
-          <w:szCs w:val="28"/>
-          <w:lang w:val="en-US"/>
-        </w:rPr>
-        <w:drawing>
-          <wp:inline distT="0" distB="0" distL="0" distR="0" wp14:anchorId="709008E0" wp14:editId="1FB96141">
-            <wp:extent cx="5731510" cy="2350770"/>
-            <wp:effectExtent l="0" t="0" r="2540" b="0"/>
-            <wp:docPr id="288358821" name="Picture 1"/>
-            <wp:cNvGraphicFramePr>
-              <a:graphicFrameLocks xmlns:a="http://schemas.openxmlformats.org/drawingml/2006/main" noChangeAspect="1"/>
-            </wp:cNvGraphicFramePr>
-            <a:graphic xmlns:a="http://schemas.openxmlformats.org/drawingml/2006/main">
-              <a:graphicData uri="http://schemas.openxmlformats.org/drawingml/2006/picture">
-                <pic:pic xmlns:pic="http://schemas.openxmlformats.org/drawingml/2006/picture">
-                  <pic:nvPicPr>
-                    <pic:cNvPr id="288358821" name=""/>
-                    <pic:cNvPicPr/>
-                  </pic:nvPicPr>
-                  <pic:blipFill>
-                    <a:blip r:embed="rId7"/>
-                    <a:stretch>
-                      <a:fillRect/>
-                    </a:stretch>
-                  </pic:blipFill>
-                  <pic:spPr>
-                    <a:xfrm>
-                      <a:off x="0" y="0"/>
-                      <a:ext cx="5731510" cy="2350770"/>
-                    </a:xfrm>
-                    <a:prstGeom prst="rect">
-                      <a:avLst/>
-                    </a:prstGeom>
-                  </pic:spPr>
-                </pic:pic>
-              </a:graphicData>
-            </a:graphic>
-          </wp:inline>
-        </w:drawing>
-      </w:r>
     </w:p>
     <w:p>
       <w:pPr>
@@ -966,48 +867,6 @@
           <w:lang w:val="en-US"/>
         </w:rPr>
       </w:pPr>
-      <w:r>
-        <w:rPr>
-          <w:sz w:val="28"/>
-          <w:szCs w:val="28"/>
-          <w:lang w:val="en-US"/>
-        </w:rPr>
-        <w:drawing>
-          <wp:inline distT="0" distB="0" distL="0" distR="0" wp14:anchorId="19862FCC" wp14:editId="4BE471D6">
-            <wp:extent cx="5707875" cy="1082134"/>
-            <wp:effectExtent l="0" t="0" r="7620" b="3810"/>
-            <wp:docPr id="1797316603" name="Picture 1"/>
-            <wp:cNvGraphicFramePr>
-              <a:graphicFrameLocks xmlns:a="http://schemas.openxmlformats.org/drawingml/2006/main" noChangeAspect="1"/>
-            </wp:cNvGraphicFramePr>
-            <a:graphic xmlns:a="http://schemas.openxmlformats.org/drawingml/2006/main">
-              <a:graphicData uri="http://schemas.openxmlformats.org/drawingml/2006/picture">
-                <pic:pic xmlns:pic="http://schemas.openxmlformats.org/drawingml/2006/picture">
-                  <pic:nvPicPr>
-                    <pic:cNvPr id="1797316603" name=""/>
-                    <pic:cNvPicPr/>
-                  </pic:nvPicPr>
-                  <pic:blipFill>
-                    <a:blip r:embed="rId8"/>
-                    <a:stretch>
-                      <a:fillRect/>
-                    </a:stretch>
-                  </pic:blipFill>
-                  <pic:spPr>
-                    <a:xfrm>
-                      <a:off x="0" y="0"/>
-                      <a:ext cx="5707875" cy="1082134"/>
-                    </a:xfrm>
-                    <a:prstGeom prst="rect">
-                      <a:avLst/>
-                    </a:prstGeom>
-                  </pic:spPr>
-                </pic:pic>
-              </a:graphicData>
-            </a:graphic>
-          </wp:inline>
-        </w:drawing>
-      </w:r>
     </w:p>
     <w:p>
       <w:pPr>
@@ -1022,7 +881,6 @@
           <w:u w:val="thick"/>
           <w:lang w:val="en-US"/>
         </w:rPr>
-        <w:lastRenderedPageBreak/>
         <w:t xml:space="preserve">Git </w:t>
       </w:r>
       <w:r>
@@ -1106,48 +964,6 @@
           <w:lang w:val="en-US"/>
         </w:rPr>
       </w:pPr>
-      <w:r>
-        <w:rPr>
-          <w:sz w:val="28"/>
-          <w:szCs w:val="28"/>
-          <w:lang w:val="en-US"/>
-        </w:rPr>
-        <w:drawing>
-          <wp:inline distT="0" distB="0" distL="0" distR="0" wp14:anchorId="4F296C28" wp14:editId="12DAA5FE">
-            <wp:extent cx="5731510" cy="1624330"/>
-            <wp:effectExtent l="0" t="0" r="2540" b="0"/>
-            <wp:docPr id="1074687743" name="Picture 1"/>
-            <wp:cNvGraphicFramePr>
-              <a:graphicFrameLocks xmlns:a="http://schemas.openxmlformats.org/drawingml/2006/main" noChangeAspect="1"/>
-            </wp:cNvGraphicFramePr>
-            <a:graphic xmlns:a="http://schemas.openxmlformats.org/drawingml/2006/main">
-              <a:graphicData uri="http://schemas.openxmlformats.org/drawingml/2006/picture">
-                <pic:pic xmlns:pic="http://schemas.openxmlformats.org/drawingml/2006/picture">
-                  <pic:nvPicPr>
-                    <pic:cNvPr id="1074687743" name=""/>
-                    <pic:cNvPicPr/>
-                  </pic:nvPicPr>
-                  <pic:blipFill>
-                    <a:blip r:embed="rId9"/>
-                    <a:stretch>
-                      <a:fillRect/>
-                    </a:stretch>
-                  </pic:blipFill>
-                  <pic:spPr>
-                    <a:xfrm>
-                      <a:off x="0" y="0"/>
-                      <a:ext cx="5731510" cy="1624330"/>
-                    </a:xfrm>
-                    <a:prstGeom prst="rect">
-                      <a:avLst/>
-                    </a:prstGeom>
-                  </pic:spPr>
-                </pic:pic>
-              </a:graphicData>
-            </a:graphic>
-          </wp:inline>
-        </w:drawing>
-      </w:r>
     </w:p>
     <w:p>
       <w:pPr>
@@ -1195,7 +1011,25 @@
           <w:szCs w:val="28"/>
           <w:lang w:val="en-US"/>
         </w:rPr>
-        <w:t>, but it will not affect on the local repository</w:t>
+        <w:t xml:space="preserve">, but it will not </w:t>
+      </w:r>
+      <w:proofErr w:type="spellStart"/>
+      <w:r>
+        <w:rPr>
+          <w:sz w:val="28"/>
+          <w:szCs w:val="28"/>
+          <w:lang w:val="en-US"/>
+        </w:rPr>
+        <w:t>affect</w:t>
+      </w:r>
+      <w:proofErr w:type="spellEnd"/>
+      <w:r>
+        <w:rPr>
+          <w:sz w:val="28"/>
+          <w:szCs w:val="28"/>
+          <w:lang w:val="en-US"/>
+        </w:rPr>
+        <w:t xml:space="preserve"> on the local repository</w:t>
       </w:r>
       <w:r>
         <w:rPr>
@@ -1227,7 +1061,25 @@
           <w:szCs w:val="28"/>
           <w:lang w:val="en-US"/>
         </w:rPr>
-        <w:t xml:space="preserve">changes into you local repository you can use </w:t>
+        <w:t xml:space="preserve">changes into </w:t>
+      </w:r>
+      <w:proofErr w:type="spellStart"/>
+      <w:r>
+        <w:rPr>
+          <w:sz w:val="28"/>
+          <w:szCs w:val="28"/>
+          <w:lang w:val="en-US"/>
+        </w:rPr>
+        <w:t>you</w:t>
+      </w:r>
+      <w:proofErr w:type="spellEnd"/>
+      <w:r>
+        <w:rPr>
+          <w:sz w:val="28"/>
+          <w:szCs w:val="28"/>
+          <w:lang w:val="en-US"/>
+        </w:rPr>
+        <w:t xml:space="preserve"> local repository you can use </w:t>
       </w:r>
       <w:r>
         <w:rPr>
@@ -1245,66 +1097,6 @@
         </w:rPr>
         <w:t>remote repository will download to the local repository.</w:t>
       </w:r>
-    </w:p>
-    <w:p>
-      <w:pPr>
-        <w:rPr>
-          <w:sz w:val="28"/>
-          <w:szCs w:val="28"/>
-          <w:lang w:val="en-US"/>
-        </w:rPr>
-      </w:pPr>
-      <w:r>
-        <w:rPr>
-          <w:sz w:val="28"/>
-          <w:szCs w:val="28"/>
-          <w:lang w:val="en-US"/>
-        </w:rPr>
-        <w:drawing>
-          <wp:inline distT="0" distB="0" distL="0" distR="0" wp14:anchorId="57193A96" wp14:editId="1F23F7BF">
-            <wp:extent cx="5731510" cy="1105535"/>
-            <wp:effectExtent l="0" t="0" r="2540" b="0"/>
-            <wp:docPr id="749549116" name="Picture 1"/>
-            <wp:cNvGraphicFramePr>
-              <a:graphicFrameLocks xmlns:a="http://schemas.openxmlformats.org/drawingml/2006/main" noChangeAspect="1"/>
-            </wp:cNvGraphicFramePr>
-            <a:graphic xmlns:a="http://schemas.openxmlformats.org/drawingml/2006/main">
-              <a:graphicData uri="http://schemas.openxmlformats.org/drawingml/2006/picture">
-                <pic:pic xmlns:pic="http://schemas.openxmlformats.org/drawingml/2006/picture">
-                  <pic:nvPicPr>
-                    <pic:cNvPr id="749549116" name=""/>
-                    <pic:cNvPicPr/>
-                  </pic:nvPicPr>
-                  <pic:blipFill>
-                    <a:blip r:embed="rId10"/>
-                    <a:stretch>
-                      <a:fillRect/>
-                    </a:stretch>
-                  </pic:blipFill>
-                  <pic:spPr>
-                    <a:xfrm>
-                      <a:off x="0" y="0"/>
-                      <a:ext cx="5731510" cy="1105535"/>
-                    </a:xfrm>
-                    <a:prstGeom prst="rect">
-                      <a:avLst/>
-                    </a:prstGeom>
-                  </pic:spPr>
-                </pic:pic>
-              </a:graphicData>
-            </a:graphic>
-          </wp:inline>
-        </w:drawing>
-      </w:r>
-    </w:p>
-    <w:p>
-      <w:pPr>
-        <w:rPr>
-          <w:sz w:val="28"/>
-          <w:szCs w:val="28"/>
-          <w:lang w:val="en-US"/>
-        </w:rPr>
-      </w:pPr>
     </w:p>
     <w:p>
       <w:pPr>

</xml_diff>